<commit_message>
update plots through carrier f1, add gam model rds files, update papaja
</commit_message>
<xml_diff>
--- a/docs/manuscript/results.docx
+++ b/docs/manuscript/results.docx
@@ -296,7 +296,7 @@
     </w:p>
     <w:bookmarkEnd w:id="21"/>
     <w:bookmarkEnd w:id="22"/>
-    <w:bookmarkStart w:id="24" w:name="results"/>
+    <w:bookmarkStart w:id="29" w:name="results"/>
     <w:p>
       <w:pPr>
         <w:pStyle w:val="berschrift1"/>
@@ -312,6 +312,24 @@
       </w:r>
       <w:r>
         <w:t xml:space="preserve">Results</w:t>
+      </w:r>
+    </w:p>
+    <w:bookmarkStart w:id="24" w:name="syllabification-task"/>
+    <w:p>
+      <w:pPr>
+        <w:pStyle w:val="berschrift2"/>
+      </w:pPr>
+      <w:r>
+        <w:rPr>
+          <w:rStyle w:val="SectionNumber"/>
+        </w:rPr>
+        <w:t xml:space="preserve">2.1</w:t>
+      </w:r>
+      <w:r>
+        <w:tab/>
+      </w:r>
+      <w:r>
+        <w:t xml:space="preserve">Syllabification task</w:t>
       </w:r>
     </w:p>
     <w:p>
@@ -409,13 +427,318 @@
         <w:t xml:space="preserve">This is a figure caption.</w:t>
       </w:r>
     </w:p>
+    <w:bookmarkEnd w:id="24"/>
+    <w:bookmarkStart w:id="28" w:name="carrier-task"/>
+    <w:p>
+      <w:pPr>
+        <w:pStyle w:val="berschrift2"/>
+      </w:pPr>
+      <w:r>
+        <w:rPr>
+          <w:rStyle w:val="SectionNumber"/>
+        </w:rPr>
+        <w:t xml:space="preserve">2.2</w:t>
+      </w:r>
+      <w:r>
+        <w:tab/>
+      </w:r>
+      <w:r>
+        <w:t xml:space="preserve">Carrier task</w:t>
+      </w:r>
+    </w:p>
+    <w:p>
+      <w:pPr>
+        <w:pStyle w:val="FirstParagraph"/>
+      </w:pPr>
+      <w:r>
+        <w:t xml:space="preserve">Table</w:t>
+      </w:r>
+      <w:r>
+        <w:t xml:space="preserve"> </w:t>
+      </w:r>
+      <w:r>
+        <w:t xml:space="preserve">2</w:t>
+      </w:r>
+      <w:r>
+        <w:t xml:space="preserve"> </w:t>
+      </w:r>
+      <w:r>
+        <w:t xml:space="preserve">shows a picture table.</w:t>
+      </w:r>
+    </w:p>
+    <w:p>
+      <w:pPr>
+        <w:pStyle w:val="CaptionedFigure"/>
+      </w:pPr>
+      <w:r>
+        <w:drawing>
+          <wp:inline>
+            <wp:extent cx="5969000" cy="3443653"/>
+            <wp:effectExtent b="0" l="0" r="0" t="0"/>
+            <wp:docPr descr="Figure 2.   This is a table caption." title="" id="1" name="Picture"/>
+            <a:graphic>
+              <a:graphicData uri="http://schemas.openxmlformats.org/drawingml/2006/picture">
+                <pic:pic>
+                  <pic:nvPicPr>
+                    <pic:cNvPr descr="/Users/casillas/academia/research/in_progress/glide_affiliation/figs/manuscript/duration_forest.png" id="0" name="Picture"/>
+                    <pic:cNvPicPr>
+                      <a:picLocks noChangeArrowheads="1" noChangeAspect="1"/>
+                    </pic:cNvPicPr>
+                  </pic:nvPicPr>
+                  <pic:blipFill>
+                    <a:blip r:embed="rId25"/>
+                    <a:stretch>
+                      <a:fillRect/>
+                    </a:stretch>
+                  </pic:blipFill>
+                  <pic:spPr bwMode="auto">
+                    <a:xfrm>
+                      <a:off x="0" y="0"/>
+                      <a:ext cx="5969000" cy="3443653"/>
+                    </a:xfrm>
+                    <a:prstGeom prst="rect">
+                      <a:avLst/>
+                    </a:prstGeom>
+                    <a:noFill/>
+                    <a:ln w="9525">
+                      <a:noFill/>
+                      <a:headEnd/>
+                      <a:tailEnd/>
+                    </a:ln>
+                  </pic:spPr>
+                </pic:pic>
+              </a:graphicData>
+            </a:graphic>
+          </wp:inline>
+        </w:drawing>
+      </w:r>
+    </w:p>
+    <w:p>
+      <w:pPr>
+        <w:pStyle w:val="ImageCaption"/>
+      </w:pPr>
+      <w:r>
+        <w:rPr>
+          <w:iCs/>
+          <w:i/>
+        </w:rPr>
+        <w:t xml:space="preserve">Figure</w:t>
+      </w:r>
+      <w:r>
+        <w:t xml:space="preserve"> </w:t>
+      </w:r>
+      <w:r>
+        <w:rPr>
+          <w:iCs/>
+          <w:i/>
+        </w:rPr>
+        <w:t xml:space="preserve">2.  </w:t>
+      </w:r>
+      <w:r>
+        <w:t xml:space="preserve"> </w:t>
+      </w:r>
+      <w:r>
+        <w:t xml:space="preserve">This is a table caption.</w:t>
+      </w:r>
+    </w:p>
+    <w:p>
+      <w:pPr>
+        <w:pStyle w:val="Textkrper"/>
+      </w:pPr>
+      <w:r>
+        <w:t xml:space="preserve">Figure</w:t>
+      </w:r>
+      <w:r>
+        <w:t xml:space="preserve"> </w:t>
+      </w:r>
+      <w:r>
+        <w:t xml:space="preserve">3</w:t>
+      </w:r>
+      <w:r>
+        <w:t xml:space="preserve"> </w:t>
+      </w:r>
+      <w:r>
+        <w:t xml:space="preserve">shows stuff.</w:t>
+      </w:r>
+    </w:p>
+    <w:p>
+      <w:pPr>
+        <w:pStyle w:val="CaptionedFigure"/>
+      </w:pPr>
+      <w:r>
+        <w:drawing>
+          <wp:inline>
+            <wp:extent cx="5969000" cy="2984500"/>
+            <wp:effectExtent b="0" l="0" r="0" t="0"/>
+            <wp:docPr descr="Figure 3.   This is a figure caption." title="" id="1" name="Picture"/>
+            <a:graphic>
+              <a:graphicData uri="http://schemas.openxmlformats.org/drawingml/2006/picture">
+                <pic:pic>
+                  <pic:nvPicPr>
+                    <pic:cNvPr descr="/Users/casillas/academia/research/in_progress/glide_affiliation/figs/manuscript/duration_all.png" id="0" name="Picture"/>
+                    <pic:cNvPicPr>
+                      <a:picLocks noChangeArrowheads="1" noChangeAspect="1"/>
+                    </pic:cNvPicPr>
+                  </pic:nvPicPr>
+                  <pic:blipFill>
+                    <a:blip r:embed="rId26"/>
+                    <a:stretch>
+                      <a:fillRect/>
+                    </a:stretch>
+                  </pic:blipFill>
+                  <pic:spPr bwMode="auto">
+                    <a:xfrm>
+                      <a:off x="0" y="0"/>
+                      <a:ext cx="5969000" cy="2984500"/>
+                    </a:xfrm>
+                    <a:prstGeom prst="rect">
+                      <a:avLst/>
+                    </a:prstGeom>
+                    <a:noFill/>
+                    <a:ln w="9525">
+                      <a:noFill/>
+                      <a:headEnd/>
+                      <a:tailEnd/>
+                    </a:ln>
+                  </pic:spPr>
+                </pic:pic>
+              </a:graphicData>
+            </a:graphic>
+          </wp:inline>
+        </w:drawing>
+      </w:r>
+    </w:p>
+    <w:p>
+      <w:pPr>
+        <w:pStyle w:val="ImageCaption"/>
+      </w:pPr>
+      <w:r>
+        <w:rPr>
+          <w:iCs/>
+          <w:i/>
+        </w:rPr>
+        <w:t xml:space="preserve">Figure</w:t>
+      </w:r>
+      <w:r>
+        <w:t xml:space="preserve"> </w:t>
+      </w:r>
+      <w:r>
+        <w:rPr>
+          <w:iCs/>
+          <w:i/>
+        </w:rPr>
+        <w:t xml:space="preserve">3.  </w:t>
+      </w:r>
+      <w:r>
+        <w:t xml:space="preserve"> </w:t>
+      </w:r>
+      <w:r>
+        <w:t xml:space="preserve">This is a figure caption.</w:t>
+      </w:r>
+    </w:p>
+    <w:p>
+      <w:pPr>
+        <w:pStyle w:val="Textkrper"/>
+      </w:pPr>
+      <w:r>
+        <w:t xml:space="preserve">Figure</w:t>
+      </w:r>
+      <w:r>
+        <w:t xml:space="preserve"> </w:t>
+      </w:r>
+      <w:r>
+        <w:t xml:space="preserve">4</w:t>
+      </w:r>
+      <w:r>
+        <w:t xml:space="preserve"> </w:t>
+      </w:r>
+      <w:r>
+        <w:t xml:space="preserve">shows the F1 GAM stuff.</w:t>
+      </w:r>
+    </w:p>
+    <w:p>
+      <w:pPr>
+        <w:pStyle w:val="CaptionedFigure"/>
+      </w:pPr>
+      <w:r>
+        <w:drawing>
+          <wp:inline>
+            <wp:extent cx="5969000" cy="2984500"/>
+            <wp:effectExtent b="0" l="0" r="0" t="0"/>
+            <wp:docPr descr="Figure 4.   This is a figure caption for the F1 GAM." title="" id="1" name="Picture"/>
+            <a:graphic>
+              <a:graphicData uri="http://schemas.openxmlformats.org/drawingml/2006/picture">
+                <pic:pic>
+                  <pic:nvPicPr>
+                    <pic:cNvPr descr="/Users/casillas/academia/research/in_progress/glide_affiliation/figs/manuscript/carrier_gam_f1.png" id="0" name="Picture"/>
+                    <pic:cNvPicPr>
+                      <a:picLocks noChangeArrowheads="1" noChangeAspect="1"/>
+                    </pic:cNvPicPr>
+                  </pic:nvPicPr>
+                  <pic:blipFill>
+                    <a:blip r:embed="rId27"/>
+                    <a:stretch>
+                      <a:fillRect/>
+                    </a:stretch>
+                  </pic:blipFill>
+                  <pic:spPr bwMode="auto">
+                    <a:xfrm>
+                      <a:off x="0" y="0"/>
+                      <a:ext cx="5969000" cy="2984500"/>
+                    </a:xfrm>
+                    <a:prstGeom prst="rect">
+                      <a:avLst/>
+                    </a:prstGeom>
+                    <a:noFill/>
+                    <a:ln w="9525">
+                      <a:noFill/>
+                      <a:headEnd/>
+                      <a:tailEnd/>
+                    </a:ln>
+                  </pic:spPr>
+                </pic:pic>
+              </a:graphicData>
+            </a:graphic>
+          </wp:inline>
+        </w:drawing>
+      </w:r>
+    </w:p>
+    <w:p>
+      <w:pPr>
+        <w:pStyle w:val="ImageCaption"/>
+      </w:pPr>
+      <w:r>
+        <w:rPr>
+          <w:iCs/>
+          <w:i/>
+        </w:rPr>
+        <w:t xml:space="preserve">Figure</w:t>
+      </w:r>
+      <w:r>
+        <w:t xml:space="preserve"> </w:t>
+      </w:r>
+      <w:r>
+        <w:rPr>
+          <w:iCs/>
+          <w:i/>
+        </w:rPr>
+        <w:t xml:space="preserve">4.  </w:t>
+      </w:r>
+      <w:r>
+        <w:t xml:space="preserve"> </w:t>
+      </w:r>
+      <w:r>
+        <w:t xml:space="preserve">This is a figure caption for the F1 GAM.</w:t>
+      </w:r>
+    </w:p>
     <w:p>
       <w:r>
         <w:br w:type="page"/>
       </w:r>
     </w:p>
-    <w:bookmarkEnd w:id="24"/>
-    <w:bookmarkStart w:id="30" w:name="references"/>
+    <w:bookmarkEnd w:id="28"/>
+    <w:bookmarkEnd w:id="29"/>
+    <w:bookmarkStart w:id="35" w:name="references"/>
     <w:p>
       <w:pPr>
         <w:pStyle w:val="berschrift1"/>
@@ -433,8 +756,8 @@
         <w:t xml:space="preserve">References</w:t>
       </w:r>
     </w:p>
-    <w:bookmarkStart w:id="29" w:name="refs"/>
-    <w:bookmarkStart w:id="26" w:name="ref-R-papaja"/>
+    <w:bookmarkStart w:id="34" w:name="refs"/>
+    <w:bookmarkStart w:id="31" w:name="ref-R-papaja"/>
     <w:p>
       <w:pPr>
         <w:pStyle w:val="Literaturverzeichnis"/>
@@ -521,7 +844,7 @@
       <w:r>
         <w:t xml:space="preserve"> </w:t>
       </w:r>
-      <w:hyperlink r:id="rId25">
+      <w:hyperlink r:id="rId30">
         <w:r>
           <w:rPr>
             <w:rStyle w:val="Hyperlink"/>
@@ -530,8 +853,8 @@
         </w:r>
       </w:hyperlink>
     </w:p>
-    <w:bookmarkEnd w:id="26"/>
-    <w:bookmarkStart w:id="28" w:name="ref-R-base"/>
+    <w:bookmarkEnd w:id="31"/>
+    <w:bookmarkStart w:id="33" w:name="ref-R-base"/>
     <w:p>
       <w:pPr>
         <w:pStyle w:val="Literaturverzeichnis"/>
@@ -555,7 +878,7 @@
       <w:r>
         <w:t xml:space="preserve"> </w:t>
       </w:r>
-      <w:hyperlink r:id="rId27">
+      <w:hyperlink r:id="rId32">
         <w:r>
           <w:rPr>
             <w:rStyle w:val="Hyperlink"/>
@@ -564,9 +887,9 @@
         </w:r>
       </w:hyperlink>
     </w:p>
-    <w:bookmarkEnd w:id="28"/>
-    <w:bookmarkEnd w:id="29"/>
-    <w:bookmarkEnd w:id="30"/>
+    <w:bookmarkEnd w:id="33"/>
+    <w:bookmarkEnd w:id="34"/>
+    <w:bookmarkEnd w:id="35"/>
     <w:sectPr>
       <w:headerReference w:type="even" r:id="rId10"/>
       <w:headerReference w:type="default" r:id="rId9"/>

</xml_diff>